<commit_message>
Finished the PA - Jordi
</commit_message>
<xml_diff>
--- a/final_design.docx
+++ b/final_design.docx
@@ -1,6 +1,6 @@
 
 <file path=word/document.xml><?xml version="1.0" encoding="utf-8"?>
-<w:document xmlns:wpc="http://schemas.microsoft.com/office/word/2010/wordprocessingCanvas" xmlns:cx="http://schemas.microsoft.com/office/drawing/2014/chartex" xmlns:cx1="http://schemas.microsoft.com/office/drawing/2015/9/8/chartex" xmlns:cx2="http://schemas.microsoft.com/office/drawing/2015/10/21/chartex" xmlns:cx3="http://schemas.microsoft.com/office/drawing/2016/5/9/chartex" xmlns:cx4="http://schemas.microsoft.com/office/drawing/2016/5/10/chartex" xmlns:cx5="http://schemas.microsoft.com/office/drawing/2016/5/11/chartex" xmlns:cx6="http://schemas.microsoft.com/office/drawing/2016/5/12/chartex" xmlns:cx7="http://schemas.microsoft.com/office/drawing/2016/5/13/chartex" xmlns:cx8="http://schemas.microsoft.com/office/drawing/2016/5/14/chartex" xmlns:mc="http://schemas.openxmlformats.org/markup-compatibility/2006" xmlns:aink="http://schemas.microsoft.com/office/drawing/2016/ink" xmlns:am3d="http://schemas.microsoft.com/office/drawing/2017/model3d" xmlns:o="urn:schemas-microsoft-com:office:office" xmlns:r="http://schemas.openxmlformats.org/officeDocument/2006/relationships" xmlns:m="http://schemas.openxmlformats.org/officeDocument/2006/math" xmlns:v="urn:schemas-microsoft-com:vml" xmlns:wp14="http://schemas.microsoft.com/office/word/2010/wordprocessingDrawing" xmlns:wp="http://schemas.openxmlformats.org/drawingml/2006/wordprocessingDrawing" xmlns:w10="urn:schemas-microsoft-com:office:word" xmlns:w="http://schemas.openxmlformats.org/wordprocessingml/2006/main" xmlns:w14="http://schemas.microsoft.com/office/word/2010/wordml" xmlns:w15="http://schemas.microsoft.com/office/word/2012/wordml" xmlns:w16cex="http://schemas.microsoft.com/office/word/2018/wordml/cex" xmlns:w16cid="http://schemas.microsoft.com/office/word/2016/wordml/cid" xmlns:w16="http://schemas.microsoft.com/office/word/2018/wordml" xmlns:w16sdtdh="http://schemas.microsoft.com/office/word/2020/wordml/sdtdatahash" xmlns:w16se="http://schemas.microsoft.com/office/word/2015/wordml/symex" xmlns:wpg="http://schemas.microsoft.com/office/word/2010/wordprocessingGroup" xmlns:wpi="http://schemas.microsoft.com/office/word/2010/wordprocessingInk" xmlns:wne="http://schemas.microsoft.com/office/word/2006/wordml" xmlns:wps="http://schemas.microsoft.com/office/word/2010/wordprocessingShape" mc:Ignorable="w14 w15 w16se w16cid w16 w16cex w16sdtdh wp14">
+<w:document xmlns:wpc="http://schemas.microsoft.com/office/word/2010/wordprocessingCanvas" xmlns:cx="http://schemas.microsoft.com/office/drawing/2014/chartex" xmlns:cx1="http://schemas.microsoft.com/office/drawing/2015/9/8/chartex" xmlns:cx2="http://schemas.microsoft.com/office/drawing/2015/10/21/chartex" xmlns:cx3="http://schemas.microsoft.com/office/drawing/2016/5/9/chartex" xmlns:cx4="http://schemas.microsoft.com/office/drawing/2016/5/10/chartex" xmlns:cx5="http://schemas.microsoft.com/office/drawing/2016/5/11/chartex" xmlns:cx6="http://schemas.microsoft.com/office/drawing/2016/5/12/chartex" xmlns:cx7="http://schemas.microsoft.com/office/drawing/2016/5/13/chartex" xmlns:cx8="http://schemas.microsoft.com/office/drawing/2016/5/14/chartex" xmlns:mc="http://schemas.openxmlformats.org/markup-compatibility/2006" xmlns:aink="http://schemas.microsoft.com/office/drawing/2016/ink" xmlns:am3d="http://schemas.microsoft.com/office/drawing/2017/model3d" xmlns:o="urn:schemas-microsoft-com:office:office" xmlns:oel="http://schemas.microsoft.com/office/2019/extlst" xmlns:r="http://schemas.openxmlformats.org/officeDocument/2006/relationships" xmlns:m="http://schemas.openxmlformats.org/officeDocument/2006/math" xmlns:v="urn:schemas-microsoft-com:vml" xmlns:wp14="http://schemas.microsoft.com/office/word/2010/wordprocessingDrawing" xmlns:wp="http://schemas.openxmlformats.org/drawingml/2006/wordprocessingDrawing" xmlns:w10="urn:schemas-microsoft-com:office:word" xmlns:w="http://schemas.openxmlformats.org/wordprocessingml/2006/main" xmlns:w14="http://schemas.microsoft.com/office/word/2010/wordml" xmlns:w15="http://schemas.microsoft.com/office/word/2012/wordml" xmlns:w16cex="http://schemas.microsoft.com/office/word/2018/wordml/cex" xmlns:w16cid="http://schemas.microsoft.com/office/word/2016/wordml/cid" xmlns:w16="http://schemas.microsoft.com/office/word/2018/wordml" xmlns:w16du="http://schemas.microsoft.com/office/word/2023/wordml/word16du" xmlns:w16sdtdh="http://schemas.microsoft.com/office/word/2020/wordml/sdtdatahash" xmlns:w16se="http://schemas.microsoft.com/office/word/2015/wordml/symex" xmlns:wpg="http://schemas.microsoft.com/office/word/2010/wordprocessingGroup" xmlns:wpi="http://schemas.microsoft.com/office/word/2010/wordprocessingInk" xmlns:wne="http://schemas.microsoft.com/office/word/2006/wordml" xmlns:wps="http://schemas.microsoft.com/office/word/2010/wordprocessingShape" mc:Ignorable="w14 w15 w16se w16cid w16 w16cex w16sdtdh w16du wp14">
   <w:body>
     <w:tbl>
       <w:tblPr>
@@ -35,6 +35,9 @@
             <w:pPr>
               <w:cnfStyle w:val="000000100000" w:firstRow="0" w:lastRow="0" w:firstColumn="0" w:lastColumn="0" w:oddVBand="0" w:evenVBand="0" w:oddHBand="1" w:evenHBand="0" w:firstRowFirstColumn="0" w:firstRowLastColumn="0" w:lastRowFirstColumn="0" w:lastRowLastColumn="0"/>
             </w:pPr>
+            <w:r>
+              <w:t>Jordi Campoverde</w:t>
+            </w:r>
           </w:p>
         </w:tc>
       </w:tr>
@@ -72,6 +75,1138 @@
       </w:r>
     </w:p>
     <w:p/>
+    <w:p>
+      <w:pPr>
+        <w:pStyle w:val="ListParagraph"/>
+        <w:numPr>
+          <w:ilvl w:val="0"/>
+          <w:numId w:val="1"/>
+        </w:numPr>
+        <w:rPr>
+          <w:rFonts w:ascii="Times New Roman" w:hAnsi="Times New Roman" w:cs="Times New Roman"/>
+        </w:rPr>
+      </w:pPr>
+      <w:r>
+        <w:rPr>
+          <w:rFonts w:ascii="Times New Roman" w:hAnsi="Times New Roman" w:cs="Times New Roman"/>
+        </w:rPr>
+        <w:t xml:space="preserve">Output: “You have suddenly woken up in a mysterious castle. The air is very cold, and you hear voices all around you. The only way to escape this castle is through it and it is filled with puzzles, magic, and choices. </w:t>
+      </w:r>
+    </w:p>
+    <w:p>
+      <w:pPr>
+        <w:pStyle w:val="ListParagraph"/>
+        <w:numPr>
+          <w:ilvl w:val="0"/>
+          <w:numId w:val="1"/>
+        </w:numPr>
+        <w:rPr>
+          <w:rFonts w:ascii="Times New Roman" w:hAnsi="Times New Roman" w:cs="Times New Roman"/>
+        </w:rPr>
+      </w:pPr>
+      <w:r>
+        <w:rPr>
+          <w:rFonts w:ascii="Times New Roman" w:hAnsi="Times New Roman" w:cs="Times New Roman"/>
+        </w:rPr>
+        <w:t>Prompt user for input: “Enter your name”</w:t>
+      </w:r>
+    </w:p>
+    <w:p>
+      <w:pPr>
+        <w:pStyle w:val="ListParagraph"/>
+        <w:numPr>
+          <w:ilvl w:val="0"/>
+          <w:numId w:val="1"/>
+        </w:numPr>
+        <w:rPr>
+          <w:rFonts w:ascii="Times New Roman" w:hAnsi="Times New Roman" w:cs="Times New Roman"/>
+        </w:rPr>
+      </w:pPr>
+      <w:r>
+        <w:rPr>
+          <w:rFonts w:ascii="Times New Roman" w:hAnsi="Times New Roman" w:cs="Times New Roman"/>
+        </w:rPr>
+        <w:t>Output: “You have an orb with numbers floating near it.”</w:t>
+      </w:r>
+    </w:p>
+    <w:p>
+      <w:pPr>
+        <w:pStyle w:val="ListParagraph"/>
+        <w:numPr>
+          <w:ilvl w:val="0"/>
+          <w:numId w:val="1"/>
+        </w:numPr>
+        <w:rPr>
+          <w:rFonts w:ascii="Times New Roman" w:hAnsi="Times New Roman" w:cs="Times New Roman"/>
+        </w:rPr>
+      </w:pPr>
+      <w:r>
+        <w:rPr>
+          <w:rFonts w:ascii="Times New Roman" w:hAnsi="Times New Roman" w:cs="Times New Roman"/>
+        </w:rPr>
+        <w:t>Prompt user for input: “Please select a number between 1 to 20”</w:t>
+      </w:r>
+    </w:p>
+    <w:p>
+      <w:pPr>
+        <w:pStyle w:val="ListParagraph"/>
+        <w:numPr>
+          <w:ilvl w:val="0"/>
+          <w:numId w:val="1"/>
+        </w:numPr>
+        <w:rPr>
+          <w:rFonts w:ascii="Times New Roman" w:hAnsi="Times New Roman" w:cs="Times New Roman"/>
+        </w:rPr>
+      </w:pPr>
+    </w:p>
+    <w:p>
+      <w:pPr>
+        <w:pStyle w:val="ListParagraph"/>
+        <w:numPr>
+          <w:ilvl w:val="0"/>
+          <w:numId w:val="1"/>
+        </w:numPr>
+        <w:rPr>
+          <w:rFonts w:ascii="Times New Roman" w:hAnsi="Times New Roman" w:cs="Times New Roman"/>
+        </w:rPr>
+      </w:pPr>
+      <w:r>
+        <w:rPr>
+          <w:rFonts w:ascii="Times New Roman" w:hAnsi="Times New Roman" w:cs="Times New Roman"/>
+        </w:rPr>
+        <w:t>If orb_number &lt; 5</w:t>
+      </w:r>
+    </w:p>
+    <w:p>
+      <w:pPr>
+        <w:pStyle w:val="ListParagraph"/>
+        <w:numPr>
+          <w:ilvl w:val="1"/>
+          <w:numId w:val="1"/>
+        </w:numPr>
+        <w:rPr>
+          <w:rFonts w:ascii="Times New Roman" w:hAnsi="Times New Roman" w:cs="Times New Roman"/>
+        </w:rPr>
+      </w:pPr>
+      <w:r>
+        <w:rPr>
+          <w:rFonts w:ascii="Times New Roman" w:hAnsi="Times New Roman" w:cs="Times New Roman"/>
+        </w:rPr>
+        <w:t>Output: “Going through Path A.”</w:t>
+      </w:r>
+    </w:p>
+    <w:p>
+      <w:pPr>
+        <w:pStyle w:val="ListParagraph"/>
+        <w:numPr>
+          <w:ilvl w:val="1"/>
+          <w:numId w:val="1"/>
+        </w:numPr>
+        <w:rPr>
+          <w:rFonts w:ascii="Times New Roman" w:hAnsi="Times New Roman" w:cs="Times New Roman"/>
+        </w:rPr>
+      </w:pPr>
+      <w:r>
+        <w:rPr>
+          <w:rFonts w:ascii="Times New Roman" w:hAnsi="Times New Roman" w:cs="Times New Roman"/>
+        </w:rPr>
+        <w:t>Output: “You are safe. Proceed with caution!”</w:t>
+      </w:r>
+    </w:p>
+    <w:p>
+      <w:pPr>
+        <w:pStyle w:val="ListParagraph"/>
+        <w:numPr>
+          <w:ilvl w:val="0"/>
+          <w:numId w:val="1"/>
+        </w:numPr>
+        <w:rPr>
+          <w:rFonts w:ascii="Times New Roman" w:hAnsi="Times New Roman" w:cs="Times New Roman"/>
+        </w:rPr>
+      </w:pPr>
+      <w:r>
+        <w:rPr>
+          <w:rFonts w:ascii="Times New Roman" w:hAnsi="Times New Roman" w:cs="Times New Roman"/>
+        </w:rPr>
+        <w:t>Otherwise, if 5 &lt;= orb_number &lt;= 10</w:t>
+      </w:r>
+    </w:p>
+    <w:p>
+      <w:pPr>
+        <w:pStyle w:val="ListParagraph"/>
+        <w:numPr>
+          <w:ilvl w:val="1"/>
+          <w:numId w:val="1"/>
+        </w:numPr>
+        <w:rPr>
+          <w:rFonts w:ascii="Times New Roman" w:hAnsi="Times New Roman" w:cs="Times New Roman"/>
+        </w:rPr>
+      </w:pPr>
+      <w:r>
+        <w:rPr>
+          <w:rFonts w:ascii="Times New Roman" w:hAnsi="Times New Roman" w:cs="Times New Roman"/>
+        </w:rPr>
+        <w:t>Output: “Going through Path B.”</w:t>
+      </w:r>
+    </w:p>
+    <w:p>
+      <w:pPr>
+        <w:pStyle w:val="ListParagraph"/>
+        <w:numPr>
+          <w:ilvl w:val="1"/>
+          <w:numId w:val="1"/>
+        </w:numPr>
+        <w:rPr>
+          <w:rFonts w:ascii="Times New Roman" w:hAnsi="Times New Roman" w:cs="Times New Roman"/>
+        </w:rPr>
+      </w:pPr>
+      <w:r>
+        <w:rPr>
+          <w:rFonts w:ascii="Times New Roman" w:hAnsi="Times New Roman" w:cs="Times New Roman"/>
+        </w:rPr>
+        <w:t>Output: “You are safe. Proceed with caution!”</w:t>
+      </w:r>
+    </w:p>
+    <w:p>
+      <w:pPr>
+        <w:pStyle w:val="ListParagraph"/>
+        <w:numPr>
+          <w:ilvl w:val="0"/>
+          <w:numId w:val="1"/>
+        </w:numPr>
+        <w:rPr>
+          <w:rFonts w:ascii="Times New Roman" w:hAnsi="Times New Roman" w:cs="Times New Roman"/>
+        </w:rPr>
+      </w:pPr>
+      <w:r>
+        <w:rPr>
+          <w:rFonts w:ascii="Times New Roman" w:hAnsi="Times New Roman" w:cs="Times New Roman"/>
+        </w:rPr>
+        <w:t>Otherwise, if orb_number &gt; 10</w:t>
+      </w:r>
+    </w:p>
+    <w:p>
+      <w:pPr>
+        <w:pStyle w:val="ListParagraph"/>
+        <w:numPr>
+          <w:ilvl w:val="1"/>
+          <w:numId w:val="1"/>
+        </w:numPr>
+        <w:rPr>
+          <w:rFonts w:ascii="Times New Roman" w:hAnsi="Times New Roman" w:cs="Times New Roman"/>
+        </w:rPr>
+      </w:pPr>
+      <w:r>
+        <w:rPr>
+          <w:rFonts w:ascii="Times New Roman" w:hAnsi="Times New Roman" w:cs="Times New Roman"/>
+        </w:rPr>
+        <w:t>Output: “Going through Path C.”</w:t>
+      </w:r>
+    </w:p>
+    <w:p>
+      <w:pPr>
+        <w:pStyle w:val="ListParagraph"/>
+        <w:numPr>
+          <w:ilvl w:val="1"/>
+          <w:numId w:val="1"/>
+        </w:numPr>
+        <w:rPr>
+          <w:rFonts w:ascii="Times New Roman" w:hAnsi="Times New Roman" w:cs="Times New Roman"/>
+        </w:rPr>
+      </w:pPr>
+      <w:r>
+        <w:rPr>
+          <w:rFonts w:ascii="Times New Roman" w:hAnsi="Times New Roman" w:cs="Times New Roman"/>
+        </w:rPr>
+        <w:t>Output: “You were almost caught by a guard.”</w:t>
+      </w:r>
+    </w:p>
+    <w:p>
+      <w:pPr>
+        <w:pStyle w:val="ListParagraph"/>
+        <w:numPr>
+          <w:ilvl w:val="0"/>
+          <w:numId w:val="1"/>
+        </w:numPr>
+        <w:rPr>
+          <w:rFonts w:ascii="Times New Roman" w:hAnsi="Times New Roman" w:cs="Times New Roman"/>
+        </w:rPr>
+      </w:pPr>
+      <w:r>
+        <w:rPr>
+          <w:rFonts w:ascii="Times New Roman" w:hAnsi="Times New Roman" w:cs="Times New Roman"/>
+        </w:rPr>
+        <w:t>Prompt user for input: “You have found a potion. How much of the potion would you like to drink 0.0 to 1.0”</w:t>
+      </w:r>
+    </w:p>
+    <w:p>
+      <w:pPr>
+        <w:pStyle w:val="ListParagraph"/>
+        <w:numPr>
+          <w:ilvl w:val="0"/>
+          <w:numId w:val="1"/>
+        </w:numPr>
+        <w:rPr>
+          <w:rFonts w:ascii="Times New Roman" w:hAnsi="Times New Roman" w:cs="Times New Roman"/>
+          <w:color w:val="000000" w:themeColor="text1"/>
+        </w:rPr>
+      </w:pPr>
+      <w:r>
+        <w:rPr>
+          <w:rFonts w:ascii="Times New Roman" w:hAnsi="Times New Roman" w:cs="Times New Roman"/>
+        </w:rPr>
+        <w:t>If potion</w:t>
+      </w:r>
+      <w:r>
+        <w:rPr>
+          <w:rFonts w:ascii="Times New Roman" w:hAnsi="Times New Roman" w:cs="Times New Roman"/>
+          <w:color w:val="000000" w:themeColor="text1"/>
+        </w:rPr>
+        <w:t>_</w:t>
+      </w:r>
+      <w:r>
+        <w:rPr>
+          <w:rFonts w:ascii="Times New Roman" w:hAnsi="Times New Roman" w:cs="Times New Roman"/>
+          <w:color w:val="000000" w:themeColor="text1"/>
+        </w:rPr>
+        <w:t>portion &lt; = 0.3</w:t>
+      </w:r>
+    </w:p>
+    <w:p>
+      <w:pPr>
+        <w:pStyle w:val="ListParagraph"/>
+        <w:numPr>
+          <w:ilvl w:val="1"/>
+          <w:numId w:val="1"/>
+        </w:numPr>
+        <w:rPr>
+          <w:rFonts w:ascii="Times New Roman" w:hAnsi="Times New Roman" w:cs="Times New Roman"/>
+        </w:rPr>
+      </w:pPr>
+      <w:r>
+        <w:rPr>
+          <w:rFonts w:ascii="Times New Roman" w:hAnsi="Times New Roman" w:cs="Times New Roman"/>
+        </w:rPr>
+        <w:t>Output: “Going through Path D.”</w:t>
+      </w:r>
+    </w:p>
+    <w:p>
+      <w:pPr>
+        <w:pStyle w:val="ListParagraph"/>
+        <w:numPr>
+          <w:ilvl w:val="1"/>
+          <w:numId w:val="1"/>
+        </w:numPr>
+        <w:rPr>
+          <w:rFonts w:ascii="Times New Roman" w:hAnsi="Times New Roman" w:cs="Times New Roman"/>
+          <w:color w:val="000000" w:themeColor="text1"/>
+        </w:rPr>
+      </w:pPr>
+      <w:r>
+        <w:rPr>
+          <w:rFonts w:ascii="Times New Roman" w:hAnsi="Times New Roman" w:cs="Times New Roman"/>
+        </w:rPr>
+        <w:t>Output: “Your vision has begun to blur.”</w:t>
+      </w:r>
+    </w:p>
+    <w:p>
+      <w:pPr>
+        <w:pStyle w:val="ListParagraph"/>
+        <w:numPr>
+          <w:ilvl w:val="0"/>
+          <w:numId w:val="1"/>
+        </w:numPr>
+        <w:rPr>
+          <w:rFonts w:ascii="Times New Roman" w:hAnsi="Times New Roman" w:cs="Times New Roman"/>
+          <w:color w:val="000000" w:themeColor="text1"/>
+        </w:rPr>
+      </w:pPr>
+      <w:r>
+        <w:rPr>
+          <w:rFonts w:ascii="Times New Roman" w:hAnsi="Times New Roman" w:cs="Times New Roman"/>
+        </w:rPr>
+        <w:t>Otherwise, if 0.3 &lt; potion_portion &lt;= 0.6</w:t>
+      </w:r>
+    </w:p>
+    <w:p>
+      <w:pPr>
+        <w:pStyle w:val="ListParagraph"/>
+        <w:numPr>
+          <w:ilvl w:val="1"/>
+          <w:numId w:val="1"/>
+        </w:numPr>
+        <w:rPr>
+          <w:rFonts w:ascii="Times New Roman" w:hAnsi="Times New Roman" w:cs="Times New Roman"/>
+        </w:rPr>
+      </w:pPr>
+      <w:r>
+        <w:rPr>
+          <w:rFonts w:ascii="Times New Roman" w:hAnsi="Times New Roman" w:cs="Times New Roman"/>
+        </w:rPr>
+        <w:t>Output: “Going through Path E.”</w:t>
+      </w:r>
+    </w:p>
+    <w:p>
+      <w:pPr>
+        <w:pStyle w:val="ListParagraph"/>
+        <w:numPr>
+          <w:ilvl w:val="1"/>
+          <w:numId w:val="1"/>
+        </w:numPr>
+        <w:rPr>
+          <w:rFonts w:ascii="Times New Roman" w:hAnsi="Times New Roman" w:cs="Times New Roman"/>
+          <w:color w:val="000000" w:themeColor="text1"/>
+        </w:rPr>
+      </w:pPr>
+      <w:r>
+        <w:rPr>
+          <w:rFonts w:ascii="Times New Roman" w:hAnsi="Times New Roman" w:cs="Times New Roman"/>
+          <w:color w:val="000000" w:themeColor="text1"/>
+        </w:rPr>
+        <w:t>Output: “You have drunken a small amount but are still functional.”</w:t>
+      </w:r>
+    </w:p>
+    <w:p>
+      <w:pPr>
+        <w:pStyle w:val="ListParagraph"/>
+        <w:numPr>
+          <w:ilvl w:val="0"/>
+          <w:numId w:val="1"/>
+        </w:numPr>
+        <w:rPr>
+          <w:rFonts w:ascii="Times New Roman" w:hAnsi="Times New Roman" w:cs="Times New Roman"/>
+          <w:color w:val="000000" w:themeColor="text1"/>
+        </w:rPr>
+      </w:pPr>
+      <w:r>
+        <w:rPr>
+          <w:rFonts w:ascii="Times New Roman" w:hAnsi="Times New Roman" w:cs="Times New Roman"/>
+          <w:color w:val="000000" w:themeColor="text1"/>
+        </w:rPr>
+        <w:t>Otherwise, if potion_portion &gt; 0.7</w:t>
+      </w:r>
+    </w:p>
+    <w:p>
+      <w:pPr>
+        <w:pStyle w:val="ListParagraph"/>
+        <w:numPr>
+          <w:ilvl w:val="1"/>
+          <w:numId w:val="1"/>
+        </w:numPr>
+        <w:rPr>
+          <w:rFonts w:ascii="Times New Roman" w:hAnsi="Times New Roman" w:cs="Times New Roman"/>
+        </w:rPr>
+      </w:pPr>
+      <w:r>
+        <w:rPr>
+          <w:rFonts w:ascii="Times New Roman" w:hAnsi="Times New Roman" w:cs="Times New Roman"/>
+        </w:rPr>
+        <w:t>Output: “Going through Path F.”</w:t>
+      </w:r>
+    </w:p>
+    <w:p>
+      <w:pPr>
+        <w:pStyle w:val="ListParagraph"/>
+        <w:numPr>
+          <w:ilvl w:val="1"/>
+          <w:numId w:val="1"/>
+        </w:numPr>
+        <w:rPr>
+          <w:rFonts w:ascii="Times New Roman" w:hAnsi="Times New Roman" w:cs="Times New Roman"/>
+          <w:color w:val="000000" w:themeColor="text1"/>
+        </w:rPr>
+      </w:pPr>
+      <w:r>
+        <w:rPr>
+          <w:rFonts w:ascii="Times New Roman" w:hAnsi="Times New Roman" w:cs="Times New Roman"/>
+          <w:color w:val="000000" w:themeColor="text1"/>
+        </w:rPr>
+        <w:t>Output: “You have gained great powers that will help you escape.”</w:t>
+      </w:r>
+    </w:p>
+    <w:p>
+      <w:pPr>
+        <w:pStyle w:val="ListParagraph"/>
+        <w:numPr>
+          <w:ilvl w:val="0"/>
+          <w:numId w:val="1"/>
+        </w:numPr>
+        <w:rPr>
+          <w:rFonts w:ascii="Times New Roman" w:hAnsi="Times New Roman" w:cs="Times New Roman"/>
+          <w:color w:val="000000" w:themeColor="text1"/>
+        </w:rPr>
+      </w:pPr>
+      <w:r>
+        <w:rPr>
+          <w:rFonts w:ascii="Times New Roman" w:hAnsi="Times New Roman" w:cs="Times New Roman"/>
+          <w:color w:val="000000" w:themeColor="text1"/>
+        </w:rPr>
+        <w:t>Prompt the user: “You have found a door. Tell it one of these words: ‘Whisper’, ‘Break’, or ‘Open’</w:t>
+      </w:r>
+    </w:p>
+    <w:p>
+      <w:pPr>
+        <w:pStyle w:val="ListParagraph"/>
+        <w:numPr>
+          <w:ilvl w:val="0"/>
+          <w:numId w:val="1"/>
+        </w:numPr>
+        <w:rPr>
+          <w:rFonts w:ascii="Times New Roman" w:hAnsi="Times New Roman" w:cs="Times New Roman"/>
+        </w:rPr>
+      </w:pPr>
+      <w:r>
+        <w:rPr>
+          <w:rFonts w:ascii="Times New Roman" w:hAnsi="Times New Roman" w:cs="Times New Roman"/>
+        </w:rPr>
+        <w:t xml:space="preserve">As long as </w:t>
+      </w:r>
+      <w:r>
+        <w:rPr>
+          <w:rFonts w:ascii="Times New Roman" w:hAnsi="Times New Roman" w:cs="Times New Roman"/>
+        </w:rPr>
+        <w:t>word</w:t>
+      </w:r>
+      <w:r>
+        <w:rPr>
+          <w:rFonts w:ascii="Times New Roman" w:hAnsi="Times New Roman" w:cs="Times New Roman"/>
+        </w:rPr>
+        <w:t>_choice equals a valid input (</w:t>
+      </w:r>
+      <w:r>
+        <w:rPr>
+          <w:rFonts w:ascii="Times New Roman" w:hAnsi="Times New Roman" w:cs="Times New Roman"/>
+        </w:rPr>
+        <w:t>“Whisper”, “Break”, or “Open”</w:t>
+      </w:r>
+      <w:r>
+        <w:rPr>
+          <w:rFonts w:ascii="Times New Roman" w:hAnsi="Times New Roman" w:cs="Times New Roman"/>
+        </w:rPr>
+        <w:t>)</w:t>
+      </w:r>
+    </w:p>
+    <w:p>
+      <w:pPr>
+        <w:pStyle w:val="ListParagraph"/>
+        <w:numPr>
+          <w:ilvl w:val="1"/>
+          <w:numId w:val="1"/>
+        </w:numPr>
+        <w:rPr>
+          <w:rFonts w:ascii="Times New Roman" w:hAnsi="Times New Roman" w:cs="Times New Roman"/>
+        </w:rPr>
+      </w:pPr>
+      <w:r>
+        <w:rPr>
+          <w:rFonts w:ascii="Times New Roman" w:hAnsi="Times New Roman" w:cs="Times New Roman"/>
+          <w:color w:val="000000" w:themeColor="text1"/>
+        </w:rPr>
+        <w:t>If word_choice == “Whisper”</w:t>
+      </w:r>
+    </w:p>
+    <w:p>
+      <w:pPr>
+        <w:pStyle w:val="ListParagraph"/>
+        <w:numPr>
+          <w:ilvl w:val="2"/>
+          <w:numId w:val="1"/>
+        </w:numPr>
+        <w:rPr>
+          <w:rFonts w:ascii="Times New Roman" w:hAnsi="Times New Roman" w:cs="Times New Roman"/>
+        </w:rPr>
+      </w:pPr>
+      <w:r>
+        <w:rPr>
+          <w:rFonts w:ascii="Times New Roman" w:hAnsi="Times New Roman" w:cs="Times New Roman"/>
+        </w:rPr>
+        <w:t>Output: “Going through Path G.”</w:t>
+      </w:r>
+    </w:p>
+    <w:p>
+      <w:pPr>
+        <w:pStyle w:val="ListParagraph"/>
+        <w:numPr>
+          <w:ilvl w:val="2"/>
+          <w:numId w:val="1"/>
+        </w:numPr>
+        <w:rPr>
+          <w:rFonts w:ascii="Times New Roman" w:hAnsi="Times New Roman" w:cs="Times New Roman"/>
+        </w:rPr>
+      </w:pPr>
+      <w:r>
+        <w:rPr>
+          <w:rFonts w:ascii="Times New Roman" w:hAnsi="Times New Roman" w:cs="Times New Roman"/>
+        </w:rPr>
+        <w:t>Output: “The door opens slightly allowing you to squeeze through quietly”</w:t>
+      </w:r>
+    </w:p>
+    <w:p>
+      <w:pPr>
+        <w:pStyle w:val="ListParagraph"/>
+        <w:numPr>
+          <w:ilvl w:val="1"/>
+          <w:numId w:val="1"/>
+        </w:numPr>
+        <w:rPr>
+          <w:rFonts w:ascii="Times New Roman" w:hAnsi="Times New Roman" w:cs="Times New Roman"/>
+        </w:rPr>
+      </w:pPr>
+      <w:r>
+        <w:rPr>
+          <w:rFonts w:ascii="Times New Roman" w:hAnsi="Times New Roman" w:cs="Times New Roman"/>
+        </w:rPr>
+        <w:t>Otherwise, if word_choice == “Break”</w:t>
+      </w:r>
+    </w:p>
+    <w:p>
+      <w:pPr>
+        <w:pStyle w:val="ListParagraph"/>
+        <w:numPr>
+          <w:ilvl w:val="2"/>
+          <w:numId w:val="1"/>
+        </w:numPr>
+        <w:rPr>
+          <w:rFonts w:ascii="Times New Roman" w:hAnsi="Times New Roman" w:cs="Times New Roman"/>
+        </w:rPr>
+      </w:pPr>
+      <w:r>
+        <w:rPr>
+          <w:rFonts w:ascii="Times New Roman" w:hAnsi="Times New Roman" w:cs="Times New Roman"/>
+        </w:rPr>
+        <w:t>Output: “Going through Path H.”</w:t>
+      </w:r>
+    </w:p>
+    <w:p>
+      <w:pPr>
+        <w:pStyle w:val="ListParagraph"/>
+        <w:numPr>
+          <w:ilvl w:val="2"/>
+          <w:numId w:val="1"/>
+        </w:numPr>
+        <w:rPr>
+          <w:rFonts w:ascii="Times New Roman" w:hAnsi="Times New Roman" w:cs="Times New Roman"/>
+        </w:rPr>
+      </w:pPr>
+      <w:r>
+        <w:rPr>
+          <w:rFonts w:ascii="Times New Roman" w:hAnsi="Times New Roman" w:cs="Times New Roman"/>
+        </w:rPr>
+        <w:t>Output: “The door has shattered open, and the guards are on high alert.”</w:t>
+      </w:r>
+    </w:p>
+    <w:p>
+      <w:pPr>
+        <w:pStyle w:val="ListParagraph"/>
+        <w:numPr>
+          <w:ilvl w:val="1"/>
+          <w:numId w:val="1"/>
+        </w:numPr>
+        <w:rPr>
+          <w:rFonts w:ascii="Times New Roman" w:hAnsi="Times New Roman" w:cs="Times New Roman"/>
+        </w:rPr>
+      </w:pPr>
+      <w:r>
+        <w:rPr>
+          <w:rFonts w:ascii="Times New Roman" w:hAnsi="Times New Roman" w:cs="Times New Roman"/>
+        </w:rPr>
+        <w:t>Otherwise, if word_choice == “Open”</w:t>
+      </w:r>
+    </w:p>
+    <w:p>
+      <w:pPr>
+        <w:pStyle w:val="ListParagraph"/>
+        <w:numPr>
+          <w:ilvl w:val="2"/>
+          <w:numId w:val="1"/>
+        </w:numPr>
+        <w:rPr>
+          <w:rFonts w:ascii="Times New Roman" w:hAnsi="Times New Roman" w:cs="Times New Roman"/>
+        </w:rPr>
+      </w:pPr>
+      <w:r>
+        <w:rPr>
+          <w:rFonts w:ascii="Times New Roman" w:hAnsi="Times New Roman" w:cs="Times New Roman"/>
+        </w:rPr>
+        <w:t>Output: “Going through Path I.”</w:t>
+      </w:r>
+    </w:p>
+    <w:p>
+      <w:pPr>
+        <w:pStyle w:val="ListParagraph"/>
+        <w:numPr>
+          <w:ilvl w:val="2"/>
+          <w:numId w:val="1"/>
+        </w:numPr>
+        <w:rPr>
+          <w:rFonts w:ascii="Times New Roman" w:hAnsi="Times New Roman" w:cs="Times New Roman"/>
+        </w:rPr>
+      </w:pPr>
+      <w:r>
+        <w:rPr>
+          <w:rFonts w:ascii="Times New Roman" w:hAnsi="Times New Roman" w:cs="Times New Roman"/>
+        </w:rPr>
+        <w:t>Output: “The door begins to open slowly and are able to pass through safely.”</w:t>
+      </w:r>
+    </w:p>
+    <w:p>
+      <w:pPr>
+        <w:pStyle w:val="ListParagraph"/>
+        <w:numPr>
+          <w:ilvl w:val="1"/>
+          <w:numId w:val="1"/>
+        </w:numPr>
+        <w:rPr>
+          <w:rFonts w:ascii="Times New Roman" w:hAnsi="Times New Roman" w:cs="Times New Roman"/>
+        </w:rPr>
+      </w:pPr>
+      <w:r>
+        <w:rPr>
+          <w:rFonts w:ascii="Times New Roman" w:hAnsi="Times New Roman" w:cs="Times New Roman"/>
+        </w:rPr>
+        <w:lastRenderedPageBreak/>
+        <w:t>Otherwise</w:t>
+      </w:r>
+    </w:p>
+    <w:p>
+      <w:pPr>
+        <w:pStyle w:val="ListParagraph"/>
+        <w:numPr>
+          <w:ilvl w:val="2"/>
+          <w:numId w:val="1"/>
+        </w:numPr>
+        <w:rPr>
+          <w:rFonts w:ascii="Times New Roman" w:hAnsi="Times New Roman" w:cs="Times New Roman"/>
+        </w:rPr>
+      </w:pPr>
+      <w:r>
+        <w:rPr>
+          <w:rFonts w:ascii="Times New Roman" w:hAnsi="Times New Roman" w:cs="Times New Roman"/>
+        </w:rPr>
+        <w:t xml:space="preserve">Output: </w:t>
+      </w:r>
+      <w:r>
+        <w:rPr>
+          <w:rFonts w:ascii="Times New Roman" w:hAnsi="Times New Roman" w:cs="Times New Roman"/>
+        </w:rPr>
+        <w:t>“Invalid choice. Please choose a valid word: ‘Whisper’, ‘Break’, or ‘Open’.”</w:t>
+      </w:r>
+    </w:p>
+    <w:p>
+      <w:pPr>
+        <w:pStyle w:val="ListParagraph"/>
+        <w:numPr>
+          <w:ilvl w:val="0"/>
+          <w:numId w:val="1"/>
+        </w:numPr>
+        <w:rPr>
+          <w:rFonts w:ascii="Times New Roman" w:hAnsi="Times New Roman" w:cs="Times New Roman"/>
+        </w:rPr>
+      </w:pPr>
+      <w:r>
+        <w:rPr>
+          <w:rFonts w:ascii="Times New Roman" w:hAnsi="Times New Roman" w:cs="Times New Roman"/>
+        </w:rPr>
+        <w:t xml:space="preserve">Prompt the user: “You must make a choice </w:t>
+      </w:r>
+      <w:r>
+        <w:rPr>
+          <w:rFonts w:ascii="Times New Roman" w:hAnsi="Times New Roman" w:cs="Times New Roman"/>
+        </w:rPr>
+        <w:t>L</w:t>
+      </w:r>
+      <w:r>
+        <w:rPr>
+          <w:rFonts w:ascii="Times New Roman" w:hAnsi="Times New Roman" w:cs="Times New Roman"/>
+        </w:rPr>
+        <w:t xml:space="preserve">eft or </w:t>
+      </w:r>
+      <w:r>
+        <w:rPr>
+          <w:rFonts w:ascii="Times New Roman" w:hAnsi="Times New Roman" w:cs="Times New Roman"/>
+        </w:rPr>
+        <w:t>R</w:t>
+      </w:r>
+      <w:r>
+        <w:rPr>
+          <w:rFonts w:ascii="Times New Roman" w:hAnsi="Times New Roman" w:cs="Times New Roman"/>
+        </w:rPr>
+        <w:t>ight:”</w:t>
+      </w:r>
+    </w:p>
+    <w:p>
+      <w:pPr>
+        <w:pStyle w:val="ListParagraph"/>
+        <w:numPr>
+          <w:ilvl w:val="0"/>
+          <w:numId w:val="1"/>
+        </w:numPr>
+        <w:rPr>
+          <w:rFonts w:ascii="Times New Roman" w:hAnsi="Times New Roman" w:cs="Times New Roman"/>
+        </w:rPr>
+      </w:pPr>
+      <w:r>
+        <w:rPr>
+          <w:rFonts w:ascii="Times New Roman" w:hAnsi="Times New Roman" w:cs="Times New Roman"/>
+        </w:rPr>
+        <w:t>As long as stair_choice equals a valid input (Left or Right)</w:t>
+      </w:r>
+    </w:p>
+    <w:p>
+      <w:pPr>
+        <w:pStyle w:val="ListParagraph"/>
+        <w:numPr>
+          <w:ilvl w:val="1"/>
+          <w:numId w:val="1"/>
+        </w:numPr>
+        <w:rPr>
+          <w:rFonts w:ascii="Times New Roman" w:hAnsi="Times New Roman" w:cs="Times New Roman"/>
+        </w:rPr>
+      </w:pPr>
+      <w:r>
+        <w:rPr>
+          <w:rFonts w:ascii="Times New Roman" w:hAnsi="Times New Roman" w:cs="Times New Roman"/>
+        </w:rPr>
+        <w:t>If stair_choice == “Left”</w:t>
+      </w:r>
+    </w:p>
+    <w:p>
+      <w:pPr>
+        <w:pStyle w:val="ListParagraph"/>
+        <w:numPr>
+          <w:ilvl w:val="2"/>
+          <w:numId w:val="1"/>
+        </w:numPr>
+        <w:rPr>
+          <w:rFonts w:ascii="Times New Roman" w:hAnsi="Times New Roman" w:cs="Times New Roman"/>
+        </w:rPr>
+      </w:pPr>
+      <w:r>
+        <w:rPr>
+          <w:rFonts w:ascii="Times New Roman" w:hAnsi="Times New Roman" w:cs="Times New Roman"/>
+        </w:rPr>
+        <w:t>Output: “Going through Path J.”</w:t>
+      </w:r>
+    </w:p>
+    <w:p>
+      <w:pPr>
+        <w:pStyle w:val="ListParagraph"/>
+        <w:numPr>
+          <w:ilvl w:val="2"/>
+          <w:numId w:val="1"/>
+        </w:numPr>
+        <w:rPr>
+          <w:rFonts w:ascii="Times New Roman" w:hAnsi="Times New Roman" w:cs="Times New Roman"/>
+        </w:rPr>
+      </w:pPr>
+      <w:r>
+        <w:rPr>
+          <w:rFonts w:ascii="Times New Roman" w:hAnsi="Times New Roman" w:cs="Times New Roman"/>
+        </w:rPr>
+        <w:t>Output: “You must answer the following riddle presented to you.”</w:t>
+      </w:r>
+    </w:p>
+    <w:p>
+      <w:pPr>
+        <w:pStyle w:val="ListParagraph"/>
+        <w:numPr>
+          <w:ilvl w:val="2"/>
+          <w:numId w:val="1"/>
+        </w:numPr>
+        <w:rPr>
+          <w:rFonts w:ascii="Times New Roman" w:hAnsi="Times New Roman" w:cs="Times New Roman"/>
+        </w:rPr>
+      </w:pPr>
+      <w:r>
+        <w:rPr>
+          <w:rFonts w:ascii="Times New Roman" w:hAnsi="Times New Roman" w:cs="Times New Roman"/>
+        </w:rPr>
+        <w:t>Break out of the loop</w:t>
+      </w:r>
+    </w:p>
+    <w:p>
+      <w:pPr>
+        <w:pStyle w:val="ListParagraph"/>
+        <w:numPr>
+          <w:ilvl w:val="1"/>
+          <w:numId w:val="1"/>
+        </w:numPr>
+        <w:rPr>
+          <w:rFonts w:ascii="Times New Roman" w:hAnsi="Times New Roman" w:cs="Times New Roman"/>
+        </w:rPr>
+      </w:pPr>
+      <w:r>
+        <w:rPr>
+          <w:rFonts w:ascii="Times New Roman" w:hAnsi="Times New Roman" w:cs="Times New Roman"/>
+        </w:rPr>
+        <w:t>Otherwise, if stair_choice == “Right”</w:t>
+      </w:r>
+    </w:p>
+    <w:p>
+      <w:pPr>
+        <w:pStyle w:val="ListParagraph"/>
+        <w:numPr>
+          <w:ilvl w:val="2"/>
+          <w:numId w:val="1"/>
+        </w:numPr>
+        <w:rPr>
+          <w:rFonts w:ascii="Times New Roman" w:hAnsi="Times New Roman" w:cs="Times New Roman"/>
+        </w:rPr>
+      </w:pPr>
+      <w:r>
+        <w:rPr>
+          <w:rFonts w:ascii="Times New Roman" w:hAnsi="Times New Roman" w:cs="Times New Roman"/>
+        </w:rPr>
+        <w:t>Output: “Going through Path K.”</w:t>
+      </w:r>
+    </w:p>
+    <w:p>
+      <w:pPr>
+        <w:pStyle w:val="ListParagraph"/>
+        <w:numPr>
+          <w:ilvl w:val="2"/>
+          <w:numId w:val="1"/>
+        </w:numPr>
+        <w:rPr>
+          <w:rFonts w:ascii="Times New Roman" w:hAnsi="Times New Roman" w:cs="Times New Roman"/>
+        </w:rPr>
+      </w:pPr>
+      <w:r>
+        <w:rPr>
+          <w:rFonts w:ascii="Times New Roman" w:hAnsi="Times New Roman" w:cs="Times New Roman"/>
+        </w:rPr>
+        <w:t>Output: “You must answer the following riddle presented to you.”</w:t>
+      </w:r>
+    </w:p>
+    <w:p>
+      <w:pPr>
+        <w:pStyle w:val="ListParagraph"/>
+        <w:numPr>
+          <w:ilvl w:val="2"/>
+          <w:numId w:val="1"/>
+        </w:numPr>
+        <w:rPr>
+          <w:rFonts w:ascii="Times New Roman" w:hAnsi="Times New Roman" w:cs="Times New Roman"/>
+        </w:rPr>
+      </w:pPr>
+      <w:r>
+        <w:rPr>
+          <w:rFonts w:ascii="Times New Roman" w:hAnsi="Times New Roman" w:cs="Times New Roman"/>
+        </w:rPr>
+        <w:t>Break out of the loop</w:t>
+      </w:r>
+    </w:p>
+    <w:p>
+      <w:pPr>
+        <w:pStyle w:val="ListParagraph"/>
+        <w:numPr>
+          <w:ilvl w:val="1"/>
+          <w:numId w:val="1"/>
+        </w:numPr>
+        <w:rPr>
+          <w:rFonts w:ascii="Times New Roman" w:hAnsi="Times New Roman" w:cs="Times New Roman"/>
+        </w:rPr>
+      </w:pPr>
+      <w:r>
+        <w:rPr>
+          <w:rFonts w:ascii="Times New Roman" w:hAnsi="Times New Roman" w:cs="Times New Roman"/>
+        </w:rPr>
+        <w:t xml:space="preserve">Otherwise </w:t>
+      </w:r>
+    </w:p>
+    <w:p>
+      <w:pPr>
+        <w:pStyle w:val="ListParagraph"/>
+        <w:numPr>
+          <w:ilvl w:val="2"/>
+          <w:numId w:val="1"/>
+        </w:numPr>
+        <w:rPr>
+          <w:rFonts w:ascii="Times New Roman" w:hAnsi="Times New Roman" w:cs="Times New Roman"/>
+        </w:rPr>
+      </w:pPr>
+      <w:r>
+        <w:rPr>
+          <w:rFonts w:ascii="Times New Roman" w:hAnsi="Times New Roman" w:cs="Times New Roman"/>
+        </w:rPr>
+        <w:t>Output: “</w:t>
+      </w:r>
+      <w:r>
+        <w:rPr>
+          <w:rFonts w:ascii="Times New Roman" w:hAnsi="Times New Roman" w:cs="Times New Roman"/>
+        </w:rPr>
+        <w:t>Invalid choice. Please choose ‘Left’ or ‘Right</w:t>
+      </w:r>
+      <w:r>
+        <w:rPr>
+          <w:rFonts w:ascii="Times New Roman" w:hAnsi="Times New Roman" w:cs="Times New Roman"/>
+        </w:rPr>
+        <w:t>’.”</w:t>
+      </w:r>
+    </w:p>
+    <w:p>
+      <w:pPr>
+        <w:pStyle w:val="ListParagraph"/>
+        <w:numPr>
+          <w:ilvl w:val="0"/>
+          <w:numId w:val="1"/>
+        </w:numPr>
+        <w:rPr>
+          <w:rFonts w:ascii="Times New Roman" w:hAnsi="Times New Roman" w:cs="Times New Roman"/>
+        </w:rPr>
+      </w:pPr>
+      <w:r>
+        <w:rPr>
+          <w:rFonts w:ascii="Times New Roman" w:hAnsi="Times New Roman" w:cs="Times New Roman"/>
+        </w:rPr>
+        <w:t>Prompt user: “Pick which riddle you would like to solve, 1 or 2”</w:t>
+      </w:r>
+    </w:p>
+    <w:p>
+      <w:pPr>
+        <w:pStyle w:val="ListParagraph"/>
+        <w:numPr>
+          <w:ilvl w:val="0"/>
+          <w:numId w:val="1"/>
+        </w:numPr>
+        <w:rPr>
+          <w:rFonts w:ascii="Times New Roman" w:hAnsi="Times New Roman" w:cs="Times New Roman"/>
+        </w:rPr>
+      </w:pPr>
+      <w:r>
+        <w:rPr>
+          <w:rFonts w:ascii="Times New Roman" w:hAnsi="Times New Roman" w:cs="Times New Roman"/>
+        </w:rPr>
+        <w:t>If riddle_choice = 1 and stair_choice == “Left”</w:t>
+      </w:r>
+    </w:p>
+    <w:p>
+      <w:pPr>
+        <w:pStyle w:val="ListParagraph"/>
+        <w:numPr>
+          <w:ilvl w:val="1"/>
+          <w:numId w:val="1"/>
+        </w:numPr>
+        <w:rPr>
+          <w:rFonts w:ascii="Times New Roman" w:hAnsi="Times New Roman" w:cs="Times New Roman"/>
+        </w:rPr>
+      </w:pPr>
+      <w:r>
+        <w:rPr>
+          <w:rFonts w:ascii="Times New Roman" w:hAnsi="Times New Roman" w:cs="Times New Roman"/>
+        </w:rPr>
+        <w:t>Output: “You have made it through the castle”</w:t>
+      </w:r>
+    </w:p>
+    <w:p>
+      <w:pPr>
+        <w:pStyle w:val="ListParagraph"/>
+        <w:numPr>
+          <w:ilvl w:val="0"/>
+          <w:numId w:val="1"/>
+        </w:numPr>
+        <w:rPr>
+          <w:rFonts w:ascii="Times New Roman" w:hAnsi="Times New Roman" w:cs="Times New Roman"/>
+        </w:rPr>
+      </w:pPr>
+      <w:r>
+        <w:rPr>
+          <w:rFonts w:ascii="Times New Roman" w:hAnsi="Times New Roman" w:cs="Times New Roman"/>
+        </w:rPr>
+        <w:t>If riddle_choice = 2 and stair_choice == “Left”</w:t>
+      </w:r>
+    </w:p>
+    <w:p>
+      <w:pPr>
+        <w:pStyle w:val="ListParagraph"/>
+        <w:numPr>
+          <w:ilvl w:val="1"/>
+          <w:numId w:val="1"/>
+        </w:numPr>
+        <w:rPr>
+          <w:rFonts w:ascii="Times New Roman" w:hAnsi="Times New Roman" w:cs="Times New Roman"/>
+        </w:rPr>
+      </w:pPr>
+      <w:r>
+        <w:rPr>
+          <w:rFonts w:ascii="Times New Roman" w:hAnsi="Times New Roman" w:cs="Times New Roman"/>
+        </w:rPr>
+        <w:t>Output: “You failed to escape the castle”</w:t>
+      </w:r>
+    </w:p>
+    <w:p>
+      <w:pPr>
+        <w:pStyle w:val="ListParagraph"/>
+        <w:numPr>
+          <w:ilvl w:val="0"/>
+          <w:numId w:val="1"/>
+        </w:numPr>
+        <w:rPr>
+          <w:rFonts w:ascii="Times New Roman" w:hAnsi="Times New Roman" w:cs="Times New Roman"/>
+        </w:rPr>
+      </w:pPr>
+      <w:r>
+        <w:rPr>
+          <w:rFonts w:ascii="Times New Roman" w:hAnsi="Times New Roman" w:cs="Times New Roman"/>
+        </w:rPr>
+        <w:t>If riddle_choice = 1 and stair_choice == “Right”</w:t>
+      </w:r>
+    </w:p>
+    <w:p>
+      <w:pPr>
+        <w:pStyle w:val="ListParagraph"/>
+        <w:numPr>
+          <w:ilvl w:val="1"/>
+          <w:numId w:val="1"/>
+        </w:numPr>
+        <w:rPr>
+          <w:rFonts w:ascii="Times New Roman" w:hAnsi="Times New Roman" w:cs="Times New Roman"/>
+        </w:rPr>
+      </w:pPr>
+      <w:r>
+        <w:rPr>
+          <w:rFonts w:ascii="Times New Roman" w:hAnsi="Times New Roman" w:cs="Times New Roman"/>
+        </w:rPr>
+        <w:t>Output: “You failed to escape the castle”</w:t>
+      </w:r>
+    </w:p>
+    <w:p>
+      <w:pPr>
+        <w:pStyle w:val="ListParagraph"/>
+        <w:numPr>
+          <w:ilvl w:val="0"/>
+          <w:numId w:val="1"/>
+        </w:numPr>
+        <w:rPr>
+          <w:rFonts w:ascii="Times New Roman" w:hAnsi="Times New Roman" w:cs="Times New Roman"/>
+        </w:rPr>
+      </w:pPr>
+      <w:r>
+        <w:rPr>
+          <w:rFonts w:ascii="Times New Roman" w:hAnsi="Times New Roman" w:cs="Times New Roman"/>
+        </w:rPr>
+        <w:t>If riddle_choice = 2 and stair choice == “Right”</w:t>
+      </w:r>
+    </w:p>
+    <w:p>
+      <w:pPr>
+        <w:pStyle w:val="ListParagraph"/>
+        <w:numPr>
+          <w:ilvl w:val="1"/>
+          <w:numId w:val="1"/>
+        </w:numPr>
+        <w:rPr>
+          <w:rFonts w:ascii="Times New Roman" w:hAnsi="Times New Roman" w:cs="Times New Roman"/>
+        </w:rPr>
+      </w:pPr>
+      <w:r>
+        <w:rPr>
+          <w:rFonts w:ascii="Times New Roman" w:hAnsi="Times New Roman" w:cs="Times New Roman"/>
+        </w:rPr>
+        <w:t>Output: “Congrats on escaping the castle.”</w:t>
+      </w:r>
+    </w:p>
+    <w:p/>
     <w:sectPr>
       <w:pgSz w:w="12240" w:h="15840"/>
       <w:pgMar w:top="1440" w:right="1440" w:bottom="1440" w:left="1440" w:header="720" w:footer="720" w:gutter="0"/>
@@ -82,8 +1217,105 @@
 </w:document>
 </file>
 
+<file path=word/numbering.xml><?xml version="1.0" encoding="utf-8"?>
+<w:numbering xmlns:wpc="http://schemas.microsoft.com/office/word/2010/wordprocessingCanvas" xmlns:cx="http://schemas.microsoft.com/office/drawing/2014/chartex" xmlns:cx1="http://schemas.microsoft.com/office/drawing/2015/9/8/chartex" xmlns:cx2="http://schemas.microsoft.com/office/drawing/2015/10/21/chartex" xmlns:cx3="http://schemas.microsoft.com/office/drawing/2016/5/9/chartex" xmlns:cx4="http://schemas.microsoft.com/office/drawing/2016/5/10/chartex" xmlns:cx5="http://schemas.microsoft.com/office/drawing/2016/5/11/chartex" xmlns:cx6="http://schemas.microsoft.com/office/drawing/2016/5/12/chartex" xmlns:cx7="http://schemas.microsoft.com/office/drawing/2016/5/13/chartex" xmlns:cx8="http://schemas.microsoft.com/office/drawing/2016/5/14/chartex" xmlns:mc="http://schemas.openxmlformats.org/markup-compatibility/2006" xmlns:aink="http://schemas.microsoft.com/office/drawing/2016/ink" xmlns:am3d="http://schemas.microsoft.com/office/drawing/2017/model3d" xmlns:o="urn:schemas-microsoft-com:office:office" xmlns:oel="http://schemas.microsoft.com/office/2019/extlst" xmlns:r="http://schemas.openxmlformats.org/officeDocument/2006/relationships" xmlns:m="http://schemas.openxmlformats.org/officeDocument/2006/math" xmlns:v="urn:schemas-microsoft-com:vml" xmlns:wp14="http://schemas.microsoft.com/office/word/2010/wordprocessingDrawing" xmlns:wp="http://schemas.openxmlformats.org/drawingml/2006/wordprocessingDrawing" xmlns:w10="urn:schemas-microsoft-com:office:word" xmlns:w="http://schemas.openxmlformats.org/wordprocessingml/2006/main" xmlns:w14="http://schemas.microsoft.com/office/word/2010/wordml" xmlns:w15="http://schemas.microsoft.com/office/word/2012/wordml" xmlns:w16cex="http://schemas.microsoft.com/office/word/2018/wordml/cex" xmlns:w16cid="http://schemas.microsoft.com/office/word/2016/wordml/cid" xmlns:w16="http://schemas.microsoft.com/office/word/2018/wordml" xmlns:w16du="http://schemas.microsoft.com/office/word/2023/wordml/word16du" xmlns:w16sdtdh="http://schemas.microsoft.com/office/word/2020/wordml/sdtdatahash" xmlns:w16se="http://schemas.microsoft.com/office/word/2015/wordml/symex" xmlns:wpg="http://schemas.microsoft.com/office/word/2010/wordprocessingGroup" xmlns:wpi="http://schemas.microsoft.com/office/word/2010/wordprocessingInk" xmlns:wne="http://schemas.microsoft.com/office/word/2006/wordml" xmlns:wps="http://schemas.microsoft.com/office/word/2010/wordprocessingShape" mc:Ignorable="w14 w15 w16se w16cid w16 w16cex w16sdtdh w16du wp14">
+  <w:abstractNum w:abstractNumId="0" w15:restartNumberingAfterBreak="0">
+    <w:nsid w:val="45772E74"/>
+    <w:multiLevelType w:val="hybridMultilevel"/>
+    <w:tmpl w:val="0B02895A"/>
+    <w:lvl w:ilvl="0" w:tplc="0409000F">
+      <w:start w:val="1"/>
+      <w:numFmt w:val="decimal"/>
+      <w:lvlText w:val="%1."/>
+      <w:lvlJc w:val="left"/>
+      <w:pPr>
+        <w:ind w:left="720" w:hanging="360"/>
+      </w:pPr>
+      <w:rPr>
+        <w:rFonts w:hint="default"/>
+      </w:rPr>
+    </w:lvl>
+    <w:lvl w:ilvl="1" w:tplc="04090019">
+      <w:start w:val="1"/>
+      <w:numFmt w:val="lowerLetter"/>
+      <w:lvlText w:val="%2."/>
+      <w:lvlJc w:val="left"/>
+      <w:pPr>
+        <w:ind w:left="1440" w:hanging="360"/>
+      </w:pPr>
+    </w:lvl>
+    <w:lvl w:ilvl="2" w:tplc="0409001B">
+      <w:start w:val="1"/>
+      <w:numFmt w:val="lowerRoman"/>
+      <w:lvlText w:val="%3."/>
+      <w:lvlJc w:val="right"/>
+      <w:pPr>
+        <w:ind w:left="2160" w:hanging="180"/>
+      </w:pPr>
+    </w:lvl>
+    <w:lvl w:ilvl="3" w:tplc="0409000F" w:tentative="1">
+      <w:start w:val="1"/>
+      <w:numFmt w:val="decimal"/>
+      <w:lvlText w:val="%4."/>
+      <w:lvlJc w:val="left"/>
+      <w:pPr>
+        <w:ind w:left="2880" w:hanging="360"/>
+      </w:pPr>
+    </w:lvl>
+    <w:lvl w:ilvl="4" w:tplc="04090019" w:tentative="1">
+      <w:start w:val="1"/>
+      <w:numFmt w:val="lowerLetter"/>
+      <w:lvlText w:val="%5."/>
+      <w:lvlJc w:val="left"/>
+      <w:pPr>
+        <w:ind w:left="3600" w:hanging="360"/>
+      </w:pPr>
+    </w:lvl>
+    <w:lvl w:ilvl="5" w:tplc="0409001B" w:tentative="1">
+      <w:start w:val="1"/>
+      <w:numFmt w:val="lowerRoman"/>
+      <w:lvlText w:val="%6."/>
+      <w:lvlJc w:val="right"/>
+      <w:pPr>
+        <w:ind w:left="4320" w:hanging="180"/>
+      </w:pPr>
+    </w:lvl>
+    <w:lvl w:ilvl="6" w:tplc="0409000F" w:tentative="1">
+      <w:start w:val="1"/>
+      <w:numFmt w:val="decimal"/>
+      <w:lvlText w:val="%7."/>
+      <w:lvlJc w:val="left"/>
+      <w:pPr>
+        <w:ind w:left="5040" w:hanging="360"/>
+      </w:pPr>
+    </w:lvl>
+    <w:lvl w:ilvl="7" w:tplc="04090019" w:tentative="1">
+      <w:start w:val="1"/>
+      <w:numFmt w:val="lowerLetter"/>
+      <w:lvlText w:val="%8."/>
+      <w:lvlJc w:val="left"/>
+      <w:pPr>
+        <w:ind w:left="5760" w:hanging="360"/>
+      </w:pPr>
+    </w:lvl>
+    <w:lvl w:ilvl="8" w:tplc="0409001B" w:tentative="1">
+      <w:start w:val="1"/>
+      <w:numFmt w:val="lowerRoman"/>
+      <w:lvlText w:val="%9."/>
+      <w:lvlJc w:val="right"/>
+      <w:pPr>
+        <w:ind w:left="6480" w:hanging="180"/>
+      </w:pPr>
+    </w:lvl>
+  </w:abstractNum>
+  <w:num w:numId="1" w16cid:durableId="1057778061">
+    <w:abstractNumId w:val="0"/>
+  </w:num>
+</w:numbering>
+</file>
+
 <file path=word/styles.xml><?xml version="1.0" encoding="utf-8"?>
-<w:styles xmlns:mc="http://schemas.openxmlformats.org/markup-compatibility/2006" xmlns:r="http://schemas.openxmlformats.org/officeDocument/2006/relationships" xmlns:w="http://schemas.openxmlformats.org/wordprocessingml/2006/main" xmlns:w14="http://schemas.microsoft.com/office/word/2010/wordml" xmlns:w15="http://schemas.microsoft.com/office/word/2012/wordml" xmlns:w16cex="http://schemas.microsoft.com/office/word/2018/wordml/cex" xmlns:w16cid="http://schemas.microsoft.com/office/word/2016/wordml/cid" xmlns:w16="http://schemas.microsoft.com/office/word/2018/wordml" xmlns:w16sdtdh="http://schemas.microsoft.com/office/word/2020/wordml/sdtdatahash" xmlns:w16se="http://schemas.microsoft.com/office/word/2015/wordml/symex" mc:Ignorable="w14 w15 w16se w16cid w16 w16cex w16sdtdh">
+<w:styles xmlns:mc="http://schemas.openxmlformats.org/markup-compatibility/2006" xmlns:r="http://schemas.openxmlformats.org/officeDocument/2006/relationships" xmlns:w="http://schemas.openxmlformats.org/wordprocessingml/2006/main" xmlns:w14="http://schemas.microsoft.com/office/word/2010/wordml" xmlns:w15="http://schemas.microsoft.com/office/word/2012/wordml" xmlns:w16cex="http://schemas.microsoft.com/office/word/2018/wordml/cex" xmlns:w16cid="http://schemas.microsoft.com/office/word/2016/wordml/cid" xmlns:w16="http://schemas.microsoft.com/office/word/2018/wordml" xmlns:w16du="http://schemas.microsoft.com/office/word/2023/wordml/word16du" xmlns:w16sdtdh="http://schemas.microsoft.com/office/word/2020/wordml/sdtdatahash" xmlns:w16se="http://schemas.microsoft.com/office/word/2015/wordml/symex" mc:Ignorable="w14 w15 w16se w16cid w16 w16cex w16sdtdh w16du">
   <w:docDefaults>
     <w:rPrDefault>
       <w:rPr>
@@ -480,7 +1712,6 @@
   <w:style w:type="character" w:default="1" w:styleId="DefaultParagraphFont">
     <w:name w:val="Default Paragraph Font"/>
     <w:uiPriority w:val="1"/>
-    <w:semiHidden/>
     <w:unhideWhenUsed/>
   </w:style>
   <w:style w:type="table" w:default="1" w:styleId="TableNormal">
@@ -655,6 +1886,17 @@
         <w:shd w:val="clear" w:color="auto" w:fill="C5E0B3" w:themeFill="accent6" w:themeFillTint="66"/>
       </w:tcPr>
     </w:tblStylePr>
+  </w:style>
+  <w:style w:type="paragraph" w:styleId="ListParagraph">
+    <w:name w:val="List Paragraph"/>
+    <w:basedOn w:val="Normal"/>
+    <w:uiPriority w:val="34"/>
+    <w:qFormat/>
+    <w:rsid w:val="00070412"/>
+    <w:pPr>
+      <w:ind w:left="720"/>
+      <w:contextualSpacing/>
+    </w:pPr>
   </w:style>
 </w:styles>
 </file>

</xml_diff>